<commit_message>
Update Report 3 | Add Meeting minute W6 | Add UC Diagram cut
</commit_message>
<xml_diff>
--- a/reports/templates/Report3_Software Requirement Specification.docx
+++ b/reports/templates/Report3_Software Requirement Specification.docx
@@ -10,7 +10,7 @@
       <w:r>
         <w:rPr>
           <w:noProof/>
-          <w:lang w:val="en-US"/>
+          <w:lang w:val="en-US" w:eastAsia="ja-JP"/>
         </w:rPr>
         <w:drawing>
           <wp:inline distT="0" distB="0" distL="0" distR="0" wp14:anchorId="46201240">
@@ -2934,7 +2934,6 @@
                 <w:lang w:eastAsia="en-GB"/>
               </w:rPr>
             </w:pPr>
-            <w:proofErr w:type="spellStart"/>
             <w:r>
               <w:rPr>
                 <w:rFonts w:ascii="Calibri" w:eastAsia="Times New Roman" w:hAnsi="Calibri" w:cs="Calibri"/>
@@ -2943,7 +2942,6 @@
               </w:rPr>
               <w:t>KienNT</w:t>
             </w:r>
-            <w:proofErr w:type="spellEnd"/>
           </w:p>
         </w:tc>
         <w:tc>
@@ -3082,7 +3080,6 @@
                 <w:lang w:eastAsia="en-GB"/>
               </w:rPr>
             </w:pPr>
-            <w:proofErr w:type="spellStart"/>
             <w:r>
               <w:rPr>
                 <w:rFonts w:ascii="Calibri" w:eastAsia="Times New Roman" w:hAnsi="Calibri" w:cs="Calibri"/>
@@ -3091,7 +3088,6 @@
               </w:rPr>
               <w:t>TuanTV</w:t>
             </w:r>
-            <w:proofErr w:type="spellEnd"/>
           </w:p>
         </w:tc>
         <w:tc>
@@ -3230,7 +3226,6 @@
                 <w:lang w:eastAsia="en-GB"/>
               </w:rPr>
             </w:pPr>
-            <w:proofErr w:type="spellStart"/>
             <w:r>
               <w:rPr>
                 <w:rFonts w:ascii="Calibri" w:eastAsia="Times New Roman" w:hAnsi="Calibri" w:cs="Calibri"/>
@@ -3239,7 +3234,6 @@
               </w:rPr>
               <w:t>AnhLM</w:t>
             </w:r>
-            <w:proofErr w:type="spellEnd"/>
           </w:p>
         </w:tc>
         <w:tc>
@@ -3919,8 +3913,6 @@
       <w:r>
         <w:t>Software</w:t>
       </w:r>
-      <w:bookmarkStart w:id="5" w:name="_GoBack"/>
-      <w:bookmarkEnd w:id="5"/>
       <w:r>
         <w:t xml:space="preserve"> Requirement Specification</w:t>
       </w:r>
@@ -3930,24 +3922,54 @@
       <w:pPr>
         <w:pStyle w:val="Heading2"/>
       </w:pPr>
-      <w:bookmarkStart w:id="6" w:name="_Toc50989335"/>
+      <w:bookmarkStart w:id="5" w:name="_Toc50989335"/>
       <w:r>
         <w:t>1</w:t>
       </w:r>
       <w:r>
         <w:t>. Overall Description</w:t>
+      </w:r>
+      <w:bookmarkEnd w:id="5"/>
+    </w:p>
+    <w:p>
+      <w:pPr>
+        <w:pStyle w:val="Heading3"/>
+      </w:pPr>
+      <w:bookmarkStart w:id="6" w:name="_Toc50989336"/>
+      <w:r>
+        <w:t>1.1 Product Overview</w:t>
       </w:r>
       <w:bookmarkEnd w:id="6"/>
     </w:p>
     <w:p>
       <w:pPr>
-        <w:pStyle w:val="Heading3"/>
-      </w:pPr>
-      <w:bookmarkStart w:id="7" w:name="_Toc50989336"/>
-      <w:r>
-        <w:t>1.1 Product Overview</w:t>
-      </w:r>
-      <w:bookmarkEnd w:id="7"/>
+        <w:jc w:val="both"/>
+        <w:rPr>
+          <w:i/>
+          <w:color w:val="0000FF"/>
+        </w:rPr>
+      </w:pPr>
+      <w:r>
+        <w:rPr>
+          <w:i/>
+          <w:color w:val="0000FF"/>
+        </w:rPr>
+        <w:t>[</w:t>
+      </w:r>
+      <w:r>
+        <w:rPr>
+          <w:i/>
+          <w:color w:val="0000FF"/>
+        </w:rPr>
+        <w:t>This section presents a high-level overview of the product and the environment in which it will be used, the anticipated users, and known constraints,</w:t>
+      </w:r>
+      <w:r>
+        <w:rPr>
+          <w:i/>
+          <w:color w:val="0000FF"/>
+        </w:rPr>
+        <w:t xml:space="preserve"> assumptions, and dependencies]</w:t>
+      </w:r>
     </w:p>
     <w:p>
       <w:pPr>
@@ -3969,14 +3991,7 @@
           <w:i/>
           <w:color w:val="0000FF"/>
         </w:rPr>
-        <w:t>This section presents a high-level overview of the product and the environment in which it will be used, the anticipated users, and known constraints,</w:t>
-      </w:r>
-      <w:r>
-        <w:rPr>
-          <w:i/>
-          <w:color w:val="0000FF"/>
-        </w:rPr>
-        <w:t xml:space="preserve"> assumptions, and dependencies]</w:t>
+        <w:t>This section Describe the product's context and origin of the product you are developing. Is it the next member of a growing product line, the next version of a mature system, a replacement for an existing application, or an entirely new product? If this SRS defines a component of a larger system, state how this software relates to the overall system and identify major interfaces between the two. Consider including visual models such as a context diagram or ecosystem map to show the product's relationship to other systems or anything else in the universe.</w:t>
       </w:r>
     </w:p>
     <w:p>
@@ -3992,14 +4007,7 @@
           <w:i/>
           <w:color w:val="0000FF"/>
         </w:rPr>
-        <w:t>[</w:t>
-      </w:r>
-      <w:r>
-        <w:rPr>
-          <w:i/>
-          <w:color w:val="0000FF"/>
-        </w:rPr>
-        <w:t>This section Describe the product's context and origin of the product you are developing. Is it the next member of a growing product line, the next version of a mature system, a replacement for an existing application, or an entirely new product? If this SRS defines a component of a larger system, state how this software relates to the overall system and identify major interfaces between the two. Consider including visual models such as a context diagram or ecosystem map to show the product's relationship to other systems or anything else in the universe.</w:t>
+        <w:t>The context diagram presents the boundary and connections between the system you’re developing and everything else in the universe. This identifies external entities (or terminators – software, hardware, human components, and other systems) outside the system that interface to it in some way, as well as data, control, and material flows between the terminators and the system.</w:t>
       </w:r>
     </w:p>
     <w:p>
@@ -4015,54 +4023,38 @@
           <w:i/>
           <w:color w:val="0000FF"/>
         </w:rPr>
-        <w:t>The context diagram presents the boundary and connections between the system you’re developing and everything else in the universe. This identifies external entities (or terminators – software, hardware, human components, and other systems) outside the system that interface to it in some way, as well as data, control, and material flows between the terminators and the system.</w:t>
+        <w:t xml:space="preserve">An ecosystem map shows all of the systems related to the system of interest that interact with one another and the nature of those interactions. It represents scope by showing all the systems that interconnect (directly or indirectly) and that therefore might need to be modified </w:t>
+      </w:r>
+      <w:r>
+        <w:rPr>
+          <w:i/>
+          <w:color w:val="0000FF"/>
+        </w:rPr>
+        <w:t>to accommodate your new system]</w:t>
       </w:r>
     </w:p>
     <w:p>
       <w:pPr>
         <w:jc w:val="both"/>
-        <w:rPr>
-          <w:i/>
-          <w:color w:val="0000FF"/>
-        </w:rPr>
-      </w:pPr>
-      <w:r>
-        <w:rPr>
-          <w:i/>
-          <w:color w:val="0000FF"/>
-        </w:rPr>
-        <w:t xml:space="preserve">An ecosystem map shows all of the systems related to the system of interest that interact with one another and the nature of those interactions. It represents scope by showing all the systems that interconnect (directly or indirectly) and that therefore might need to be modified </w:t>
-      </w:r>
-      <w:r>
-        <w:rPr>
-          <w:i/>
-          <w:color w:val="0000FF"/>
-        </w:rPr>
-        <w:t>to accommodate your new system]</w:t>
+      </w:pPr>
+      <w:r>
+        <w:t xml:space="preserve">&lt;&lt;Sample: The Cafeteria Ordering System is a new software system that replaces the current manual and telephone processes for ordering and picking up meals in the Process Impact cafeteria. The context diagram </w:t>
+      </w:r>
+      <w:r>
+        <w:t>below</w:t>
+      </w:r>
+      <w:r>
+        <w:t xml:space="preserve"> illustrates the external entities and system interfaces for release 1.0. The system is expected to evolve over several releases, ultimately connecting to the Internet ordering services for several local restaurants and to credit and debit card authorization services.</w:t>
       </w:r>
     </w:p>
     <w:p>
       <w:pPr>
-        <w:jc w:val="both"/>
-      </w:pPr>
-      <w:r>
-        <w:t xml:space="preserve">&lt;&lt;Sample: The Cafeteria Ordering System is a new software system that replaces the current manual and telephone processes for ordering and picking up meals in the Process Impact cafeteria. The context diagram </w:t>
-      </w:r>
-      <w:r>
-        <w:t>below</w:t>
-      </w:r>
-      <w:r>
-        <w:t xml:space="preserve"> illustrates the external entities and system interfaces for release 1.0. The system is expected to evolve over several releases, ultimately connecting to the Internet ordering services for several local restaurants and to credit and debit card authorization services.</w:t>
-      </w:r>
-    </w:p>
-    <w:p>
-      <w:pPr>
         <w:jc w:val="center"/>
       </w:pPr>
       <w:r>
         <w:rPr>
           <w:noProof/>
-          <w:lang w:val="en-US"/>
+          <w:lang w:val="en-US" w:eastAsia="ja-JP"/>
         </w:rPr>
         <w:drawing>
           <wp:inline distT="0" distB="0" distL="0" distR="0" wp14:anchorId="67C2E8F2" wp14:editId="3B6F85E6">
@@ -4119,7 +4111,7 @@
       <w:pPr>
         <w:pStyle w:val="Heading3"/>
       </w:pPr>
-      <w:bookmarkStart w:id="8" w:name="_Toc50989337"/>
+      <w:bookmarkStart w:id="7" w:name="_Toc50989337"/>
       <w:r>
         <w:lastRenderedPageBreak/>
         <w:t>1</w:t>
@@ -4133,7 +4125,7 @@
       <w:r>
         <w:t xml:space="preserve"> Business Rules</w:t>
       </w:r>
-      <w:bookmarkEnd w:id="8"/>
+      <w:bookmarkEnd w:id="7"/>
     </w:p>
     <w:p>
       <w:pPr>
@@ -4826,6 +4818,8 @@
       <w:r>
         <w:br w:type="page"/>
       </w:r>
+      <w:bookmarkStart w:id="8" w:name="_GoBack"/>
+      <w:bookmarkEnd w:id="8"/>
     </w:p>
     <w:p>
       <w:pPr>
@@ -4943,7 +4937,7 @@
       <w:r>
         <w:rPr>
           <w:noProof/>
-          <w:lang w:val="en-US"/>
+          <w:lang w:val="en-US" w:eastAsia="ja-JP"/>
         </w:rPr>
         <w:drawing>
           <wp:inline distT="0" distB="0" distL="0" distR="0" wp14:anchorId="187AB662" wp14:editId="36B38067">
@@ -7586,15 +7580,7 @@
         <w:t xml:space="preserve">.2 </w:t>
       </w:r>
       <w:r>
-        <w:t xml:space="preserve">&lt;&lt;Feature Name 1 – </w:t>
-      </w:r>
-      <w:proofErr w:type="spellStart"/>
-      <w:r>
-        <w:t>i.e</w:t>
-      </w:r>
-      <w:proofErr w:type="spellEnd"/>
-      <w:r>
-        <w:t xml:space="preserve"> </w:t>
+        <w:t xml:space="preserve">&lt;&lt;Feature Name 1 – i.e </w:t>
       </w:r>
       <w:r>
         <w:t>Order Meals</w:t>
@@ -9040,15 +9026,7 @@
         <w:t>1.</w:t>
       </w:r>
       <w:r>
-        <w:t xml:space="preserve">2 – </w:t>
-      </w:r>
-      <w:proofErr w:type="spellStart"/>
-      <w:r>
-        <w:t>i.e</w:t>
-      </w:r>
-      <w:proofErr w:type="spellEnd"/>
-      <w:r>
-        <w:t xml:space="preserve"> </w:t>
+        <w:t xml:space="preserve">2 – i.e </w:t>
       </w:r>
       <w:r>
         <w:t>Order a Meal</w:t>
@@ -9185,19 +9163,11 @@
                 <w:rFonts w:cstheme="minorHAnsi"/>
               </w:rPr>
             </w:pPr>
-            <w:proofErr w:type="spellStart"/>
-            <w:r>
-              <w:rPr>
-                <w:rFonts w:cstheme="minorHAnsi"/>
-              </w:rPr>
-              <w:t>Prithvi</w:t>
-            </w:r>
-            <w:proofErr w:type="spellEnd"/>
-            <w:r>
-              <w:rPr>
-                <w:rFonts w:cstheme="minorHAnsi"/>
-              </w:rPr>
-              <w:t xml:space="preserve"> Raj</w:t>
+            <w:r>
+              <w:rPr>
+                <w:rFonts w:cstheme="minorHAnsi"/>
+              </w:rPr>
+              <w:t>Prithvi Raj</w:t>
             </w:r>
           </w:p>
         </w:tc>
@@ -10140,25 +10110,77 @@
                 <w:b/>
                 <w:sz w:val="20"/>
               </w:rPr>
-              <w:t xml:space="preserve">1.0.E1 Requested date is today and current time is after today’s order </w:t>
-            </w:r>
-            <w:proofErr w:type="spellStart"/>
-            <w:r>
+              <w:t>1.0.E1 Requested date is today and current time is after today’s order cutoff time</w:t>
+            </w:r>
+          </w:p>
+          <w:p>
+            <w:pPr>
+              <w:spacing w:after="0" w:line="240" w:lineRule="auto"/>
+              <w:ind w:left="-18"/>
+              <w:rPr>
+                <w:rFonts w:cstheme="minorHAnsi"/>
+                <w:sz w:val="20"/>
+              </w:rPr>
+            </w:pPr>
+            <w:r>
+              <w:rPr>
+                <w:rFonts w:cstheme="minorHAnsi"/>
+                <w:sz w:val="20"/>
+              </w:rPr>
+              <w:t>1. COS informs Patron that it’s too late to place an order for today.</w:t>
+            </w:r>
+          </w:p>
+          <w:p>
+            <w:pPr>
+              <w:spacing w:after="0" w:line="240" w:lineRule="auto"/>
+              <w:ind w:left="-18"/>
+              <w:rPr>
+                <w:rFonts w:cstheme="minorHAnsi"/>
+                <w:sz w:val="20"/>
+              </w:rPr>
+            </w:pPr>
+            <w:r>
+              <w:rPr>
+                <w:rFonts w:cstheme="minorHAnsi"/>
+                <w:sz w:val="20"/>
+              </w:rPr>
+              <w:t>2a. If Patron cancels the meal ordering process, then COS terminates use case.</w:t>
+            </w:r>
+          </w:p>
+          <w:p>
+            <w:pPr>
+              <w:spacing w:after="0" w:line="240" w:lineRule="auto"/>
+              <w:ind w:left="-18"/>
+              <w:rPr>
+                <w:rFonts w:cstheme="minorHAnsi"/>
+                <w:sz w:val="20"/>
+              </w:rPr>
+            </w:pPr>
+            <w:r>
+              <w:rPr>
+                <w:rFonts w:cstheme="minorHAnsi"/>
+                <w:sz w:val="20"/>
+              </w:rPr>
+              <w:t>2b. Else if Patron requests another date, then COS restarts use case.</w:t>
+            </w:r>
+          </w:p>
+          <w:p>
+            <w:pPr>
+              <w:spacing w:after="0" w:line="240" w:lineRule="auto"/>
+              <w:ind w:left="-18"/>
               <w:rPr>
                 <w:rFonts w:cstheme="minorHAnsi"/>
                 <w:b/>
                 <w:sz w:val="20"/>
               </w:rPr>
-              <w:t>cutoff</w:t>
-            </w:r>
-            <w:proofErr w:type="spellEnd"/>
+            </w:pPr>
             <w:r>
               <w:rPr>
                 <w:rFonts w:cstheme="minorHAnsi"/>
                 <w:b/>
                 <w:sz w:val="20"/>
               </w:rPr>
-              <w:t xml:space="preserve"> time</w:t>
+              <w:t>1.0.E2 No delivery times left</w:t>
             </w:r>
           </w:p>
           <w:p>
@@ -10175,7 +10197,7 @@
                 <w:rFonts w:cstheme="minorHAnsi"/>
                 <w:sz w:val="20"/>
               </w:rPr>
-              <w:t>1. COS informs Patron that it’s too late to place an order for today.</w:t>
+              <w:t>1. COS informs Patron that no delivery times are available for the meal date.</w:t>
             </w:r>
           </w:p>
           <w:p>
@@ -10209,7 +10231,7 @@
                 <w:rFonts w:cstheme="minorHAnsi"/>
                 <w:sz w:val="20"/>
               </w:rPr>
-              <w:t>2b. Else if Patron requests another date, then COS restarts use case.</w:t>
+              <w:t>2b. Else if Patron requests to pick the order up at the cafeteria, then continue with normal flow, but skip steps 7 and 8.</w:t>
             </w:r>
           </w:p>
           <w:p>
@@ -10228,95 +10250,7 @@
                 <w:b/>
                 <w:sz w:val="20"/>
               </w:rPr>
-              <w:t>1.0.E2 No delivery times left</w:t>
-            </w:r>
-          </w:p>
-          <w:p>
-            <w:pPr>
-              <w:spacing w:after="0" w:line="240" w:lineRule="auto"/>
-              <w:ind w:left="-18"/>
-              <w:rPr>
-                <w:rFonts w:cstheme="minorHAnsi"/>
-                <w:sz w:val="20"/>
-              </w:rPr>
-            </w:pPr>
-            <w:r>
-              <w:rPr>
-                <w:rFonts w:cstheme="minorHAnsi"/>
-                <w:sz w:val="20"/>
-              </w:rPr>
-              <w:t>1. COS informs Patron that no delivery times are available for the meal date.</w:t>
-            </w:r>
-          </w:p>
-          <w:p>
-            <w:pPr>
-              <w:spacing w:after="0" w:line="240" w:lineRule="auto"/>
-              <w:ind w:left="-18"/>
-              <w:rPr>
-                <w:rFonts w:cstheme="minorHAnsi"/>
-                <w:sz w:val="20"/>
-              </w:rPr>
-            </w:pPr>
-            <w:r>
-              <w:rPr>
-                <w:rFonts w:cstheme="minorHAnsi"/>
-                <w:sz w:val="20"/>
-              </w:rPr>
-              <w:t>2a. If Patron cancels the meal ordering process, then COS terminates use case.</w:t>
-            </w:r>
-          </w:p>
-          <w:p>
-            <w:pPr>
-              <w:spacing w:after="0" w:line="240" w:lineRule="auto"/>
-              <w:ind w:left="-18"/>
-              <w:rPr>
-                <w:rFonts w:cstheme="minorHAnsi"/>
-                <w:sz w:val="20"/>
-              </w:rPr>
-            </w:pPr>
-            <w:r>
-              <w:rPr>
-                <w:rFonts w:cstheme="minorHAnsi"/>
-                <w:sz w:val="20"/>
-              </w:rPr>
-              <w:t>2b. Else if Patron requests to pick the order up at the cafeteria, then continue with normal flow, but skip steps 7 and 8.</w:t>
-            </w:r>
-          </w:p>
-          <w:p>
-            <w:pPr>
-              <w:spacing w:after="0" w:line="240" w:lineRule="auto"/>
-              <w:ind w:left="-18"/>
-              <w:rPr>
-                <w:rFonts w:cstheme="minorHAnsi"/>
-                <w:b/>
-                <w:sz w:val="20"/>
-              </w:rPr>
-            </w:pPr>
-            <w:r>
-              <w:rPr>
-                <w:rFonts w:cstheme="minorHAnsi"/>
-                <w:b/>
-                <w:sz w:val="20"/>
-              </w:rPr>
-              <w:t xml:space="preserve">1.1.E1 Insufficient inventory to </w:t>
-            </w:r>
-            <w:proofErr w:type="spellStart"/>
-            <w:r>
-              <w:rPr>
-                <w:rFonts w:cstheme="minorHAnsi"/>
-                <w:b/>
-                <w:sz w:val="20"/>
-              </w:rPr>
-              <w:t>fulfill</w:t>
-            </w:r>
-            <w:proofErr w:type="spellEnd"/>
-            <w:r>
-              <w:rPr>
-                <w:rFonts w:cstheme="minorHAnsi"/>
-                <w:b/>
-                <w:sz w:val="20"/>
-              </w:rPr>
-              <w:t xml:space="preserve"> multiple meal order</w:t>
+              <w:t>1.1.E1 Insufficient inventory to fulfill multiple meal order</w:t>
             </w:r>
           </w:p>
           <w:p>
@@ -10623,21 +10557,7 @@
               <w:rPr>
                 <w:rFonts w:cstheme="minorHAnsi"/>
               </w:rPr>
-              <w:t xml:space="preserve"> The default date is the current date if the Patron is using the system before today’s order </w:t>
-            </w:r>
-            <w:proofErr w:type="spellStart"/>
-            <w:r>
-              <w:rPr>
-                <w:rFonts w:cstheme="minorHAnsi"/>
-              </w:rPr>
-              <w:t>cutoff</w:t>
-            </w:r>
-            <w:proofErr w:type="spellEnd"/>
-            <w:r>
-              <w:rPr>
-                <w:rFonts w:cstheme="minorHAnsi"/>
-              </w:rPr>
-              <w:t xml:space="preserve"> time. Otherwise, the default date is the next day that the cafeteria is open.</w:t>
+              <w:t xml:space="preserve"> The default date is the current date if the Patron is using the system before today’s order cutoff time. Otherwise, the default date is the next day that the cafeteria is open.</w:t>
             </w:r>
           </w:p>
         </w:tc>
@@ -10749,15 +10669,7 @@
         <w:t xml:space="preserve">.3 </w:t>
       </w:r>
       <w:r>
-        <w:t xml:space="preserve">&lt;&lt;Feature name 2 – </w:t>
-      </w:r>
-      <w:proofErr w:type="spellStart"/>
-      <w:r>
-        <w:t>i.e</w:t>
-      </w:r>
-      <w:proofErr w:type="spellEnd"/>
-      <w:r>
-        <w:t xml:space="preserve">: </w:t>
+        <w:t xml:space="preserve">&lt;&lt;Feature name 2 – i.e: </w:t>
       </w:r>
       <w:r>
         <w:t>Meal Subscriptions</w:t>
@@ -10777,15 +10689,7 @@
         <w:t xml:space="preserve">a. </w:t>
       </w:r>
       <w:r>
-        <w:t xml:space="preserve">&lt;&lt;Use Case Name 2.1 – </w:t>
-      </w:r>
-      <w:proofErr w:type="spellStart"/>
-      <w:r>
-        <w:t>i.e</w:t>
-      </w:r>
-      <w:proofErr w:type="spellEnd"/>
-      <w:r>
-        <w:t xml:space="preserve"> </w:t>
+        <w:t xml:space="preserve">&lt;&lt;Use Case Name 2.1 – i.e </w:t>
       </w:r>
       <w:r>
         <w:t>Register for Payroll Deduction</w:t>
@@ -11260,19 +11164,11 @@
                 <w:rFonts w:cstheme="minorHAnsi"/>
               </w:rPr>
             </w:pPr>
-            <w:proofErr w:type="spellStart"/>
-            <w:r>
-              <w:rPr>
-                <w:rFonts w:cstheme="minorHAnsi"/>
-              </w:rPr>
-              <w:t>Postconditions</w:t>
-            </w:r>
-            <w:proofErr w:type="spellEnd"/>
-            <w:r>
-              <w:rPr>
-                <w:rFonts w:cstheme="minorHAnsi"/>
-              </w:rPr>
-              <w:t>:</w:t>
+            <w:r>
+              <w:rPr>
+                <w:rFonts w:cstheme="minorHAnsi"/>
+              </w:rPr>
+              <w:t>Postconditions:</w:t>
             </w:r>
           </w:p>
         </w:tc>
@@ -11734,21 +11630,7 @@
               <w:rPr>
                 <w:rFonts w:cstheme="minorHAnsi"/>
               </w:rPr>
-              <w:t xml:space="preserve">BR-86 and BR-88 govern an employee’s eligibility to </w:t>
-            </w:r>
-            <w:proofErr w:type="spellStart"/>
-            <w:r>
-              <w:rPr>
-                <w:rFonts w:cstheme="minorHAnsi"/>
-              </w:rPr>
-              <w:t>enroll</w:t>
-            </w:r>
-            <w:proofErr w:type="spellEnd"/>
-            <w:r>
-              <w:rPr>
-                <w:rFonts w:cstheme="minorHAnsi"/>
-              </w:rPr>
-              <w:t xml:space="preserve"> for payroll deduction.</w:t>
+              <w:t>BR-86 and BR-88 govern an employee’s eligibility to enroll for payroll deduction.</w:t>
             </w:r>
           </w:p>
         </w:tc>
@@ -11919,11 +11801,9 @@
       <w:r>
         <w:t>Next Feature Name</w:t>
       </w:r>
-      <w:proofErr w:type="gramStart"/>
       <w:r>
         <w:t>..</w:t>
       </w:r>
-      <w:proofErr w:type="gramEnd"/>
       <w:r>
         <w:t>&gt;&gt;</w:t>
       </w:r>
@@ -12035,7 +11915,7 @@
       <w:r>
         <w:rPr>
           <w:noProof/>
-          <w:lang w:val="en-US"/>
+          <w:lang w:val="en-US" w:eastAsia="ja-JP"/>
         </w:rPr>
         <w:drawing>
           <wp:inline distT="0" distB="0" distL="0" distR="0" wp14:anchorId="1F51CF1B" wp14:editId="2082F090">
@@ -12706,23 +12586,7 @@
           <w:i/>
           <w:color w:val="0000FF"/>
         </w:rPr>
-        <w:t xml:space="preserve"> – replace Role1, Role2</w:t>
-      </w:r>
-      <w:proofErr w:type="gramStart"/>
-      <w:r>
-        <w:rPr>
-          <w:i/>
-          <w:color w:val="0000FF"/>
-        </w:rPr>
-        <w:t>,…</w:t>
-      </w:r>
-      <w:proofErr w:type="gramEnd"/>
-      <w:r>
-        <w:rPr>
-          <w:i/>
-          <w:color w:val="0000FF"/>
-        </w:rPr>
-        <w:t xml:space="preserve"> with the specific system user role names</w:t>
+        <w:t xml:space="preserve"> – replace Role1, Role2,… with the specific system user role names</w:t>
       </w:r>
       <w:r>
         <w:rPr>
@@ -12892,7 +12756,6 @@
                 <w:b/>
               </w:rPr>
             </w:pPr>
-            <w:proofErr w:type="spellStart"/>
             <w:r>
               <w:rPr>
                 <w:rFonts w:cs="Calibri"/>
@@ -12900,7 +12763,6 @@
               </w:rPr>
               <w:t>RoleX</w:t>
             </w:r>
-            <w:proofErr w:type="spellEnd"/>
           </w:p>
         </w:tc>
       </w:tr>
@@ -14382,39 +14244,7 @@
           <w:i/>
           <w:color w:val="0000FF"/>
         </w:rPr>
-        <w:t xml:space="preserve">Provide the descriptions for the non-screen system functions, </w:t>
-      </w:r>
-      <w:proofErr w:type="spellStart"/>
-      <w:r>
-        <w:rPr>
-          <w:i/>
-          <w:color w:val="0000FF"/>
-        </w:rPr>
-        <w:t>i.e</w:t>
-      </w:r>
-      <w:proofErr w:type="spellEnd"/>
-      <w:r>
-        <w:rPr>
-          <w:i/>
-          <w:color w:val="0000FF"/>
-        </w:rPr>
-        <w:t xml:space="preserve"> batch/</w:t>
-      </w:r>
-      <w:proofErr w:type="spellStart"/>
-      <w:r>
-        <w:rPr>
-          <w:i/>
-          <w:color w:val="0000FF"/>
-        </w:rPr>
-        <w:t>cron</w:t>
-      </w:r>
-      <w:proofErr w:type="spellEnd"/>
-      <w:r>
-        <w:rPr>
-          <w:i/>
-          <w:color w:val="0000FF"/>
-        </w:rPr>
-        <w:t xml:space="preserve"> job, service, API, etc.</w:t>
+        <w:t>Provide the descriptions for the non-screen system functions, i.e batch/cron job, service, API, etc.</w:t>
       </w:r>
       <w:r>
         <w:rPr>
@@ -14748,10 +14578,10 @@
             <v:path o:extrusionok="f" gradientshapeok="t" o:connecttype="rect"/>
             <o:lock v:ext="edit" aspectratio="t"/>
           </v:shapetype>
-          <v:shape id="_x0000_i1025" type="#_x0000_t75" style="width:451.8pt;height:234.6pt" o:ole="">
+          <v:shape id="_x0000_i1025" type="#_x0000_t75" style="width:451.75pt;height:234.75pt" o:ole="">
             <v:imagedata r:id="rId12" o:title=""/>
           </v:shape>
-          <o:OLEObject Type="Embed" ProgID="Visio.Drawing.15" ShapeID="_x0000_i1025" DrawAspect="Content" ObjectID="_1661604053" r:id="rId13"/>
+          <o:OLEObject Type="Embed" ProgID="Visio.Drawing.15" ShapeID="_x0000_i1025" DrawAspect="Content" ObjectID="_1675897941" r:id="rId13"/>
         </w:object>
       </w:r>
     </w:p>
@@ -15230,23 +15060,7 @@
           <w:i/>
           <w:color w:val="0000FF"/>
         </w:rPr>
-        <w:t xml:space="preserve">Screen layout: </w:t>
-      </w:r>
-      <w:proofErr w:type="spellStart"/>
-      <w:r>
-        <w:rPr>
-          <w:i/>
-          <w:color w:val="0000FF"/>
-        </w:rPr>
-        <w:t>mockup</w:t>
-      </w:r>
-      <w:proofErr w:type="spellEnd"/>
-      <w:r>
-        <w:rPr>
-          <w:i/>
-          <w:color w:val="0000FF"/>
-        </w:rPr>
-        <w:t xml:space="preserve"> prototype of the </w:t>
+        <w:t xml:space="preserve">Screen layout: mockup prototype of the </w:t>
       </w:r>
       <w:r>
         <w:rPr>
@@ -15267,7 +15081,7 @@
         <w:rPr>
           <w:i/>
           <w:noProof/>
-          <w:lang w:val="en-US"/>
+          <w:lang w:val="en-US" w:eastAsia="ja-JP"/>
         </w:rPr>
         <w:drawing>
           <wp:inline distT="0" distB="0" distL="0" distR="0" wp14:anchorId="1854CA5D" wp14:editId="07E421D0">
@@ -15632,15 +15446,7 @@
           <w:i/>
           <w:color w:val="0000FF"/>
         </w:rPr>
-        <w:t xml:space="preserve">Describe the connections between this product and other software components (identified by name and version), including other applications, databases, operating systems, tools, libraries, websites, and integrated commercial components. State the purpose, formats, and contents of the messages, data, and control values exchanged between the software components. Specify the mappings of input and output data between the systems and any translations that need to be made for the data to get from one system to the other. Describe the services needed by or from external software components and the nature of the </w:t>
-      </w:r>
-      <w:proofErr w:type="spellStart"/>
-      <w:r>
-        <w:rPr>
-          <w:i/>
-          <w:color w:val="0000FF"/>
-        </w:rPr>
-        <w:t>in</w:t>
+        <w:t>Describe the connections between this product and other software components (identified by name and version), including other applications, databases, operating systems, tools, libraries, websites, and integrated commercial components. State the purpose, formats, and contents of the messages, data, and control values exchanged between the software components. Specify the mappings of input and output data between the systems and any translations that need to be made for the data to get from one system to the other. Describe the services needed by or from external software components and the nature of the in</w:t>
       </w:r>
       <w:r>
         <w:rPr>
@@ -15649,7 +15455,6 @@
         </w:rPr>
         <w:t>te</w:t>
       </w:r>
-      <w:proofErr w:type="spellEnd"/>
       <w:r>
         <w:rPr>
           <w:i/>
@@ -16280,25 +16085,7 @@
           <w:color w:val="0000FF"/>
           <w:lang w:val="en-US"/>
         </w:rPr>
-        <w:t xml:space="preserve">Availability—specify the percentage of time available ( </w:t>
-      </w:r>
-      <w:proofErr w:type="spellStart"/>
-      <w:r>
-        <w:rPr>
-          <w:i/>
-          <w:color w:val="0000FF"/>
-          <w:lang w:val="en-US"/>
-        </w:rPr>
-        <w:t>xx.xx</w:t>
-      </w:r>
-      <w:proofErr w:type="spellEnd"/>
-      <w:r>
-        <w:rPr>
-          <w:i/>
-          <w:color w:val="0000FF"/>
-          <w:lang w:val="en-US"/>
-        </w:rPr>
-        <w:t>%), hours of use, maintenance access, degraded mode operations, and so on.</w:t>
+        <w:t>Availability—specify the percentage of time available ( xx.xx%), hours of use, maintenance access, degraded mode operations, and so on.</w:t>
       </w:r>
     </w:p>
     <w:p>
@@ -16821,23 +16608,7 @@
           <w:i/>
           <w:color w:val="0000FF"/>
         </w:rPr>
-        <w:t xml:space="preserve">Examples are: legal, regulatory or financial compliance, and standards requirements; requirements for product installation, configuration, </w:t>
-      </w:r>
-      <w:proofErr w:type="spellStart"/>
-      <w:r>
-        <w:rPr>
-          <w:i/>
-          <w:color w:val="0000FF"/>
-        </w:rPr>
-        <w:t>startup</w:t>
-      </w:r>
-      <w:proofErr w:type="spellEnd"/>
-      <w:r>
-        <w:rPr>
-          <w:i/>
-          <w:color w:val="0000FF"/>
-        </w:rPr>
-        <w:t xml:space="preserve">, and shutdown; and logging, monitoring and audit trail requirements. Instead of just combining these all under "Other," add any new sections to the template that are pertinent to your project. Omit this section if all your requirements are accommodated in other sections. </w:t>
+        <w:t xml:space="preserve">Examples are: legal, regulatory or financial compliance, and standards requirements; requirements for product installation, configuration, startup, and shutdown; and logging, monitoring and audit trail requirements. Instead of just combining these all under "Other," add any new sections to the template that are pertinent to your project. Omit this section if all your requirements are accommodated in other sections. </w:t>
       </w:r>
       <w:r>
         <w:rPr>
@@ -17404,22 +17175,14 @@
               <w:rPr>
                 <w:i/>
               </w:rPr>
-              <w:t>onfirmation email has been sent to {</w:t>
-            </w:r>
-            <w:proofErr w:type="spellStart"/>
+              <w:t>onfirmation email has been sent to {email</w:t>
+            </w:r>
             <w:r>
               <w:rPr>
                 <w:i/>
               </w:rPr>
-              <w:t>email</w:t>
-            </w:r>
-            <w:r>
-              <w:rPr>
-                <w:i/>
-              </w:rPr>
               <w:t>_address</w:t>
             </w:r>
-            <w:proofErr w:type="spellEnd"/>
             <w:r>
               <w:rPr>
                 <w:i/>
@@ -17658,21 +17421,7 @@
               <w:rPr>
                 <w:i/>
               </w:rPr>
-              <w:t>Exceed max length of {</w:t>
-            </w:r>
-            <w:proofErr w:type="spellStart"/>
-            <w:r>
-              <w:rPr>
-                <w:i/>
-              </w:rPr>
-              <w:t>max_length</w:t>
-            </w:r>
-            <w:proofErr w:type="spellEnd"/>
-            <w:r>
-              <w:rPr>
-                <w:i/>
-              </w:rPr>
-              <w:t xml:space="preserve">}. </w:t>
+              <w:t xml:space="preserve">Exceed max length of {max_length}. </w:t>
             </w:r>
           </w:p>
         </w:tc>
@@ -17741,19 +17490,11 @@
                 <w:i/>
               </w:rPr>
             </w:pPr>
-            <w:proofErr w:type="spellStart"/>
             <w:r>
               <w:rPr>
                 <w:i/>
               </w:rPr>
-              <w:t>Incorrrect</w:t>
-            </w:r>
-            <w:proofErr w:type="spellEnd"/>
-            <w:r>
-              <w:rPr>
-                <w:i/>
-              </w:rPr>
-              <w:t xml:space="preserve"> user name or password. Please check again.</w:t>
+              <w:t>Incorrrect user name or password. Please check again.</w:t>
             </w:r>
           </w:p>
         </w:tc>
@@ -17922,7 +17663,7 @@
 
 <file path=word/numbering.xml><?xml version="1.0" encoding="utf-8"?>
 <w:numbering xmlns:wpc="http://schemas.microsoft.com/office/word/2010/wordprocessingCanvas" xmlns:mc="http://schemas.openxmlformats.org/markup-compatibility/2006" xmlns:o="urn:schemas-microsoft-com:office:office" xmlns:r="http://schemas.openxmlformats.org/officeDocument/2006/relationships" xmlns:m="http://schemas.openxmlformats.org/officeDocument/2006/math" xmlns:v="urn:schemas-microsoft-com:vml" xmlns:wp14="http://schemas.microsoft.com/office/word/2010/wordprocessingDrawing" xmlns:wp="http://schemas.openxmlformats.org/drawingml/2006/wordprocessingDrawing" xmlns:w10="urn:schemas-microsoft-com:office:word" xmlns:w="http://schemas.openxmlformats.org/wordprocessingml/2006/main" xmlns:w14="http://schemas.microsoft.com/office/word/2010/wordml" xmlns:w15="http://schemas.microsoft.com/office/word/2012/wordml" xmlns:wpg="http://schemas.microsoft.com/office/word/2010/wordprocessingGroup" xmlns:wpi="http://schemas.microsoft.com/office/word/2010/wordprocessingInk" xmlns:wne="http://schemas.microsoft.com/office/word/2006/wordml" xmlns:wps="http://schemas.microsoft.com/office/word/2010/wordprocessingShape" mc:Ignorable="w14 w15 wp14">
-  <w:abstractNum w:abstractNumId="0">
+  <w:abstractNum w:abstractNumId="0" w15:restartNumberingAfterBreak="0">
     <w:nsid w:val="090D7059"/>
     <w:multiLevelType w:val="multilevel"/>
     <w:tmpl w:val="BDC47E62"/>
@@ -18035,7 +17776,7 @@
       </w:rPr>
     </w:lvl>
   </w:abstractNum>
-  <w:abstractNum w:abstractNumId="1">
+  <w:abstractNum w:abstractNumId="1" w15:restartNumberingAfterBreak="0">
     <w:nsid w:val="0EC252EE"/>
     <w:multiLevelType w:val="hybridMultilevel"/>
     <w:tmpl w:val="6B4A85F0"/>
@@ -18148,7 +17889,7 @@
       </w:rPr>
     </w:lvl>
   </w:abstractNum>
-  <w:abstractNum w:abstractNumId="2">
+  <w:abstractNum w:abstractNumId="2" w15:restartNumberingAfterBreak="0">
     <w:nsid w:val="18082198"/>
     <w:multiLevelType w:val="hybridMultilevel"/>
     <w:tmpl w:val="1ABAA438"/>
@@ -18234,7 +17975,7 @@
       </w:pPr>
     </w:lvl>
   </w:abstractNum>
-  <w:abstractNum w:abstractNumId="3">
+  <w:abstractNum w:abstractNumId="3" w15:restartNumberingAfterBreak="0">
     <w:nsid w:val="28A575C5"/>
     <w:multiLevelType w:val="hybridMultilevel"/>
     <w:tmpl w:val="A252CBD8"/>
@@ -18347,7 +18088,7 @@
       </w:rPr>
     </w:lvl>
   </w:abstractNum>
-  <w:abstractNum w:abstractNumId="4">
+  <w:abstractNum w:abstractNumId="4" w15:restartNumberingAfterBreak="0">
     <w:nsid w:val="33422EA8"/>
     <w:multiLevelType w:val="hybridMultilevel"/>
     <w:tmpl w:val="1BB8E0E0"/>
@@ -18460,7 +18201,7 @@
       </w:rPr>
     </w:lvl>
   </w:abstractNum>
-  <w:abstractNum w:abstractNumId="5">
+  <w:abstractNum w:abstractNumId="5" w15:restartNumberingAfterBreak="0">
     <w:nsid w:val="3A562718"/>
     <w:multiLevelType w:val="hybridMultilevel"/>
     <w:tmpl w:val="7DFE045C"/>
@@ -18549,7 +18290,7 @@
       </w:pPr>
     </w:lvl>
   </w:abstractNum>
-  <w:abstractNum w:abstractNumId="6">
+  <w:abstractNum w:abstractNumId="6" w15:restartNumberingAfterBreak="0">
     <w:nsid w:val="3E521C4D"/>
     <w:multiLevelType w:val="hybridMultilevel"/>
     <w:tmpl w:val="FD5402D8"/>
@@ -18662,7 +18403,7 @@
       </w:rPr>
     </w:lvl>
   </w:abstractNum>
-  <w:abstractNum w:abstractNumId="7">
+  <w:abstractNum w:abstractNumId="7" w15:restartNumberingAfterBreak="0">
     <w:nsid w:val="40B516BB"/>
     <w:multiLevelType w:val="hybridMultilevel"/>
     <w:tmpl w:val="65CCAF02"/>
@@ -18775,7 +18516,7 @@
       </w:rPr>
     </w:lvl>
   </w:abstractNum>
-  <w:abstractNum w:abstractNumId="8">
+  <w:abstractNum w:abstractNumId="8" w15:restartNumberingAfterBreak="0">
     <w:nsid w:val="4EA436F1"/>
     <w:multiLevelType w:val="hybridMultilevel"/>
     <w:tmpl w:val="12AA610A"/>
@@ -18889,7 +18630,7 @@
       </w:pPr>
     </w:lvl>
   </w:abstractNum>
-  <w:abstractNum w:abstractNumId="9">
+  <w:abstractNum w:abstractNumId="9" w15:restartNumberingAfterBreak="0">
     <w:nsid w:val="4FB065CA"/>
     <w:multiLevelType w:val="hybridMultilevel"/>
     <w:tmpl w:val="60A2A07A"/>
@@ -18978,7 +18719,7 @@
       </w:pPr>
     </w:lvl>
   </w:abstractNum>
-  <w:abstractNum w:abstractNumId="10">
+  <w:abstractNum w:abstractNumId="10" w15:restartNumberingAfterBreak="0">
     <w:nsid w:val="5C810E34"/>
     <w:multiLevelType w:val="hybridMultilevel"/>
     <w:tmpl w:val="3944453A"/>
@@ -19091,7 +18832,7 @@
       </w:rPr>
     </w:lvl>
   </w:abstractNum>
-  <w:abstractNum w:abstractNumId="11">
+  <w:abstractNum w:abstractNumId="11" w15:restartNumberingAfterBreak="0">
     <w:nsid w:val="5CBA0294"/>
     <w:multiLevelType w:val="hybridMultilevel"/>
     <w:tmpl w:val="E7DC7108"/>
@@ -19180,7 +18921,7 @@
       </w:pPr>
     </w:lvl>
   </w:abstractNum>
-  <w:abstractNum w:abstractNumId="12">
+  <w:abstractNum w:abstractNumId="12" w15:restartNumberingAfterBreak="0">
     <w:nsid w:val="6450190E"/>
     <w:multiLevelType w:val="hybridMultilevel"/>
     <w:tmpl w:val="E7DC7108"/>
@@ -19269,7 +19010,7 @@
       </w:pPr>
     </w:lvl>
   </w:abstractNum>
-  <w:abstractNum w:abstractNumId="13">
+  <w:abstractNum w:abstractNumId="13" w15:restartNumberingAfterBreak="0">
     <w:nsid w:val="67E33098"/>
     <w:multiLevelType w:val="hybridMultilevel"/>
     <w:tmpl w:val="CCC2DDD6"/>
@@ -19383,7 +19124,7 @@
       </w:pPr>
     </w:lvl>
   </w:abstractNum>
-  <w:abstractNum w:abstractNumId="14">
+  <w:abstractNum w:abstractNumId="14" w15:restartNumberingAfterBreak="0">
     <w:nsid w:val="693C5FC0"/>
     <w:multiLevelType w:val="hybridMultilevel"/>
     <w:tmpl w:val="DC8C993E"/>
@@ -19497,7 +19238,7 @@
       </w:pPr>
     </w:lvl>
   </w:abstractNum>
-  <w:abstractNum w:abstractNumId="15">
+  <w:abstractNum w:abstractNumId="15" w15:restartNumberingAfterBreak="0">
     <w:nsid w:val="6DBB6DAC"/>
     <w:multiLevelType w:val="hybridMultilevel"/>
     <w:tmpl w:val="80D4EC2E"/>
@@ -19610,7 +19351,7 @@
       </w:rPr>
     </w:lvl>
   </w:abstractNum>
-  <w:abstractNum w:abstractNumId="16">
+  <w:abstractNum w:abstractNumId="16" w15:restartNumberingAfterBreak="0">
     <w:nsid w:val="6DD71D09"/>
     <w:multiLevelType w:val="hybridMultilevel"/>
     <w:tmpl w:val="F7565EC6"/>
@@ -19696,7 +19437,7 @@
       </w:pPr>
     </w:lvl>
   </w:abstractNum>
-  <w:abstractNum w:abstractNumId="17">
+  <w:abstractNum w:abstractNumId="17" w15:restartNumberingAfterBreak="0">
     <w:nsid w:val="70385639"/>
     <w:multiLevelType w:val="hybridMultilevel"/>
     <w:tmpl w:val="27E04A0E"/>
@@ -19785,7 +19526,7 @@
       </w:pPr>
     </w:lvl>
   </w:abstractNum>
-  <w:abstractNum w:abstractNumId="18">
+  <w:abstractNum w:abstractNumId="18" w15:restartNumberingAfterBreak="0">
     <w:nsid w:val="712738D7"/>
     <w:multiLevelType w:val="hybridMultilevel"/>
     <w:tmpl w:val="BB2C16A4"/>
@@ -19898,7 +19639,7 @@
       </w:rPr>
     </w:lvl>
   </w:abstractNum>
-  <w:abstractNum w:abstractNumId="19">
+  <w:abstractNum w:abstractNumId="19" w15:restartNumberingAfterBreak="0">
     <w:nsid w:val="742629DD"/>
     <w:multiLevelType w:val="hybridMultilevel"/>
     <w:tmpl w:val="3C60A5AA"/>
@@ -20011,7 +19752,7 @@
       </w:rPr>
     </w:lvl>
   </w:abstractNum>
-  <w:abstractNum w:abstractNumId="20">
+  <w:abstractNum w:abstractNumId="20" w15:restartNumberingAfterBreak="0">
     <w:nsid w:val="7A7F3396"/>
     <w:multiLevelType w:val="hybridMultilevel"/>
     <w:tmpl w:val="8E9C843A"/>
@@ -20100,7 +19841,7 @@
       </w:pPr>
     </w:lvl>
   </w:abstractNum>
-  <w:abstractNum w:abstractNumId="21">
+  <w:abstractNum w:abstractNumId="21" w15:restartNumberingAfterBreak="0">
     <w:nsid w:val="7D405978"/>
     <w:multiLevelType w:val="hybridMultilevel"/>
     <w:tmpl w:val="4434EA80"/>
@@ -20848,7 +20589,6 @@
       <w:spacing w:after="0" w:line="240" w:lineRule="auto"/>
     </w:pPr>
     <w:tblPr>
-      <w:tblInd w:w="0" w:type="dxa"/>
       <w:tblBorders>
         <w:top w:val="single" w:sz="4" w:space="0" w:color="auto"/>
         <w:left w:val="single" w:sz="4" w:space="0" w:color="auto"/>
@@ -20857,12 +20597,6 @@
         <w:insideH w:val="single" w:sz="4" w:space="0" w:color="auto"/>
         <w:insideV w:val="single" w:sz="4" w:space="0" w:color="auto"/>
       </w:tblBorders>
-      <w:tblCellMar>
-        <w:top w:w="0" w:type="dxa"/>
-        <w:left w:w="108" w:type="dxa"/>
-        <w:bottom w:w="0" w:type="dxa"/>
-        <w:right w:w="108" w:type="dxa"/>
-      </w:tblCellMar>
     </w:tblPr>
   </w:style>
   <w:style w:type="paragraph" w:styleId="ListParagraph">
@@ -20933,7 +20667,6 @@
       <w:lang w:val="en-US" w:eastAsia="ja-JP"/>
     </w:rPr>
     <w:tblPr>
-      <w:tblInd w:w="0" w:type="dxa"/>
       <w:tblBorders>
         <w:top w:val="single" w:sz="4" w:space="0" w:color="auto"/>
         <w:left w:val="single" w:sz="4" w:space="0" w:color="auto"/>
@@ -20942,12 +20675,6 @@
         <w:insideH w:val="single" w:sz="4" w:space="0" w:color="auto"/>
         <w:insideV w:val="single" w:sz="4" w:space="0" w:color="auto"/>
       </w:tblBorders>
-      <w:tblCellMar>
-        <w:top w:w="0" w:type="dxa"/>
-        <w:left w:w="108" w:type="dxa"/>
-        <w:bottom w:w="0" w:type="dxa"/>
-        <w:right w:w="108" w:type="dxa"/>
-      </w:tblCellMar>
     </w:tblPr>
     <w:tcPr>
       <w:vAlign w:val="center"/>
@@ -21733,7 +21460,7 @@
 </file>
 
 <file path=customXml/itemProps1.xml><?xml version="1.0" encoding="utf-8"?>
-<ds:datastoreItem xmlns:ds="http://schemas.openxmlformats.org/officeDocument/2006/customXml" ds:itemID="{75CB4475-9CE4-4443-8241-D64EED5F6386}">
+<ds:datastoreItem xmlns:ds="http://schemas.openxmlformats.org/officeDocument/2006/customXml" ds:itemID="{F5370553-AF6D-4C40-908C-B9C94E5B15A3}">
   <ds:schemaRefs>
     <ds:schemaRef ds:uri="http://schemas.openxmlformats.org/officeDocument/2006/bibliography"/>
   </ds:schemaRefs>

</xml_diff>